<commit_message>
adicción nuevas tablas y cambios en documento
</commit_message>
<xml_diff>
--- a/BasesDatos/Infraestructura tecnológica en parqueaderos de la ciudad de Pasto.docx
+++ b/BasesDatos/Infraestructura tecnológica en parqueaderos de la ciudad de Pasto.docx
@@ -1,6 +1,6 @@
 
 <file path=word/document.xml><?xml version="1.0" encoding="utf-8"?>
-<w:document xmlns:wpc="http://schemas.microsoft.com/office/word/2010/wordprocessingCanvas" xmlns:cx="http://schemas.microsoft.com/office/drawing/2014/chartex" xmlns:cx1="http://schemas.microsoft.com/office/drawing/2015/9/8/chartex" xmlns:cx2="http://schemas.microsoft.com/office/drawing/2015/10/21/chartex" xmlns:cx3="http://schemas.microsoft.com/office/drawing/2016/5/9/chartex" xmlns:cx4="http://schemas.microsoft.com/office/drawing/2016/5/10/chartex" xmlns:cx5="http://schemas.microsoft.com/office/drawing/2016/5/11/chartex" xmlns:cx6="http://schemas.microsoft.com/office/drawing/2016/5/12/chartex" xmlns:cx7="http://schemas.microsoft.com/office/drawing/2016/5/13/chartex" xmlns:cx8="http://schemas.microsoft.com/office/drawing/2016/5/14/chartex" xmlns:mc="http://schemas.openxmlformats.org/markup-compatibility/2006" xmlns:aink="http://schemas.microsoft.com/office/drawing/2016/ink" xmlns:am3d="http://schemas.microsoft.com/office/drawing/2017/model3d" xmlns:o="urn:schemas-microsoft-com:office:office" xmlns:oel="http://schemas.microsoft.com/office/2019/extlst" xmlns:r="http://schemas.openxmlformats.org/officeDocument/2006/relationships" xmlns:m="http://schemas.openxmlformats.org/officeDocument/2006/math" xmlns:v="urn:schemas-microsoft-com:vml" xmlns:wp14="http://schemas.microsoft.com/office/word/2010/wordprocessingDrawing" xmlns:wp="http://schemas.openxmlformats.org/drawingml/2006/wordprocessingDrawing" xmlns:w10="urn:schemas-microsoft-com:office:word" xmlns:w="http://schemas.openxmlformats.org/wordprocessingml/2006/main" xmlns:w14="http://schemas.microsoft.com/office/word/2010/wordml" xmlns:w15="http://schemas.microsoft.com/office/word/2012/wordml" xmlns:w16cex="http://schemas.microsoft.com/office/word/2018/wordml/cex" xmlns:w16cid="http://schemas.microsoft.com/office/word/2016/wordml/cid" xmlns:w16="http://schemas.microsoft.com/office/word/2018/wordml" xmlns:w16sdtdh="http://schemas.microsoft.com/office/word/2020/wordml/sdtdatahash" xmlns:w16se="http://schemas.microsoft.com/office/word/2015/wordml/symex" xmlns:wpg="http://schemas.microsoft.com/office/word/2010/wordprocessingGroup" xmlns:wpi="http://schemas.microsoft.com/office/word/2010/wordprocessingInk" xmlns:wne="http://schemas.microsoft.com/office/word/2006/wordml" xmlns:wps="http://schemas.microsoft.com/office/word/2010/wordprocessingShape" mc:Ignorable="w14 w15 w16se w16cid w16 w16cex w16sdtdh wp14">
+<w:document xmlns:wpc="http://schemas.microsoft.com/office/word/2010/wordprocessingCanvas" xmlns:cx="http://schemas.microsoft.com/office/drawing/2014/chartex" xmlns:cx1="http://schemas.microsoft.com/office/drawing/2015/9/8/chartex" xmlns:cx2="http://schemas.microsoft.com/office/drawing/2015/10/21/chartex" xmlns:cx3="http://schemas.microsoft.com/office/drawing/2016/5/9/chartex" xmlns:cx4="http://schemas.microsoft.com/office/drawing/2016/5/10/chartex" xmlns:cx5="http://schemas.microsoft.com/office/drawing/2016/5/11/chartex" xmlns:cx6="http://schemas.microsoft.com/office/drawing/2016/5/12/chartex" xmlns:cx7="http://schemas.microsoft.com/office/drawing/2016/5/13/chartex" xmlns:cx8="http://schemas.microsoft.com/office/drawing/2016/5/14/chartex" xmlns:mc="http://schemas.openxmlformats.org/markup-compatibility/2006" xmlns:aink="http://schemas.microsoft.com/office/drawing/2016/ink" xmlns:am3d="http://schemas.microsoft.com/office/drawing/2017/model3d" xmlns:o="urn:schemas-microsoft-com:office:office" xmlns:r="http://schemas.openxmlformats.org/officeDocument/2006/relationships" xmlns:m="http://schemas.openxmlformats.org/officeDocument/2006/math" xmlns:v="urn:schemas-microsoft-com:vml" xmlns:wp14="http://schemas.microsoft.com/office/word/2010/wordprocessingDrawing" xmlns:wp="http://schemas.openxmlformats.org/drawingml/2006/wordprocessingDrawing" xmlns:w10="urn:schemas-microsoft-com:office:word" xmlns:w="http://schemas.openxmlformats.org/wordprocessingml/2006/main" xmlns:w14="http://schemas.microsoft.com/office/word/2010/wordml" xmlns:w15="http://schemas.microsoft.com/office/word/2012/wordml" xmlns:w16cex="http://schemas.microsoft.com/office/word/2018/wordml/cex" xmlns:w16cid="http://schemas.microsoft.com/office/word/2016/wordml/cid" xmlns:w16="http://schemas.microsoft.com/office/word/2018/wordml" xmlns:w16sdtdh="http://schemas.microsoft.com/office/word/2020/wordml/sdtdatahash" xmlns:w16se="http://schemas.microsoft.com/office/word/2015/wordml/symex" xmlns:wpg="http://schemas.microsoft.com/office/word/2010/wordprocessingGroup" xmlns:wpi="http://schemas.microsoft.com/office/word/2010/wordprocessingInk" xmlns:wne="http://schemas.microsoft.com/office/word/2006/wordml" xmlns:wps="http://schemas.microsoft.com/office/word/2010/wordprocessingShape" mc:Ignorable="w14 w15 w16se w16cid w16 w16cex w16sdtdh wp14">
   <w:body>
     <w:p>
       <w:pPr>
@@ -208,175 +208,116 @@
           <w:b/>
           <w:bCs/>
         </w:rPr>
-        <w:t xml:space="preserve">Daniel Alexander Jojoa </w:t>
-      </w:r>
-      <w:proofErr w:type="spellStart"/>
-      <w:r>
-        <w:rPr>
-          <w:b/>
-          <w:bCs/>
-        </w:rPr>
-        <w:t>Yandun</w:t>
-      </w:r>
-      <w:proofErr w:type="spellEnd"/>
-    </w:p>
-    <w:p>
-      <w:pPr>
-        <w:jc w:val="center"/>
-        <w:rPr>
-          <w:b/>
-          <w:bCs/>
-        </w:rPr>
-      </w:pPr>
-      <w:r>
-        <w:rPr>
-          <w:b/>
-          <w:bCs/>
-        </w:rPr>
-        <w:t xml:space="preserve">David Felipe </w:t>
-      </w:r>
-      <w:proofErr w:type="spellStart"/>
-      <w:r>
-        <w:rPr>
-          <w:b/>
-          <w:bCs/>
-        </w:rPr>
-        <w:t>Gustin</w:t>
-      </w:r>
-      <w:proofErr w:type="spellEnd"/>
-      <w:r>
-        <w:rPr>
-          <w:b/>
-          <w:bCs/>
-        </w:rPr>
-        <w:t xml:space="preserve"> Rivas</w:t>
-      </w:r>
-    </w:p>
-    <w:p>
-      <w:pPr>
-        <w:jc w:val="center"/>
-        <w:rPr>
-          <w:b/>
-          <w:bCs/>
-        </w:rPr>
-      </w:pPr>
-    </w:p>
-    <w:p>
-      <w:pPr>
-        <w:jc w:val="center"/>
-        <w:rPr>
-          <w:b/>
-          <w:bCs/>
-        </w:rPr>
-      </w:pPr>
-    </w:p>
-    <w:p>
-      <w:pPr>
-        <w:jc w:val="center"/>
-        <w:rPr>
-          <w:b/>
-          <w:bCs/>
-        </w:rPr>
-      </w:pPr>
-    </w:p>
-    <w:p>
-      <w:pPr>
-        <w:jc w:val="center"/>
-        <w:rPr>
-          <w:b/>
-          <w:bCs/>
-        </w:rPr>
-      </w:pPr>
-    </w:p>
-    <w:p>
-      <w:pPr>
-        <w:jc w:val="center"/>
-        <w:rPr>
-          <w:b/>
-          <w:bCs/>
-        </w:rPr>
-      </w:pPr>
-    </w:p>
-    <w:p>
-      <w:pPr>
-        <w:jc w:val="center"/>
-        <w:rPr>
-          <w:b/>
-          <w:bCs/>
-        </w:rPr>
-      </w:pPr>
-      <w:r>
-        <w:rPr>
-          <w:b/>
-          <w:bCs/>
-        </w:rPr>
-        <w:t xml:space="preserve">Universidad </w:t>
-      </w:r>
-      <w:proofErr w:type="spellStart"/>
-      <w:r>
-        <w:rPr>
-          <w:b/>
-          <w:bCs/>
-        </w:rPr>
-        <w:t>Cesmag</w:t>
-      </w:r>
-      <w:proofErr w:type="spellEnd"/>
-    </w:p>
-    <w:p>
-      <w:pPr>
-        <w:jc w:val="center"/>
-        <w:rPr>
-          <w:b/>
-          <w:bCs/>
-        </w:rPr>
-      </w:pPr>
-      <w:r>
-        <w:rPr>
-          <w:b/>
-          <w:bCs/>
-        </w:rPr>
-        <w:t xml:space="preserve">Facultad de </w:t>
-      </w:r>
-      <w:proofErr w:type="spellStart"/>
-      <w:r>
-        <w:rPr>
-          <w:b/>
-          <w:bCs/>
-        </w:rPr>
-        <w:t>Ingenieria</w:t>
-      </w:r>
-      <w:proofErr w:type="spellEnd"/>
-    </w:p>
-    <w:p>
-      <w:pPr>
-        <w:jc w:val="center"/>
-        <w:rPr>
-          <w:b/>
-          <w:bCs/>
-        </w:rPr>
-      </w:pPr>
-      <w:r>
-        <w:rPr>
-          <w:b/>
-          <w:bCs/>
-        </w:rPr>
-        <w:t xml:space="preserve">Programa </w:t>
-      </w:r>
-      <w:proofErr w:type="spellStart"/>
-      <w:r>
-        <w:rPr>
-          <w:b/>
-          <w:bCs/>
-        </w:rPr>
-        <w:t>Ingenieria</w:t>
-      </w:r>
-      <w:proofErr w:type="spellEnd"/>
-      <w:r>
-        <w:rPr>
-          <w:b/>
-          <w:bCs/>
-        </w:rPr>
-        <w:t xml:space="preserve"> de Sistemas</w:t>
+        <w:t>Daniel Alexander Jojoa Yandun</w:t>
+      </w:r>
+    </w:p>
+    <w:p>
+      <w:pPr>
+        <w:jc w:val="center"/>
+        <w:rPr>
+          <w:b/>
+          <w:bCs/>
+        </w:rPr>
+      </w:pPr>
+      <w:r>
+        <w:rPr>
+          <w:b/>
+          <w:bCs/>
+        </w:rPr>
+        <w:t>David Felipe Gustin Rivas</w:t>
+      </w:r>
+    </w:p>
+    <w:p>
+      <w:pPr>
+        <w:jc w:val="center"/>
+        <w:rPr>
+          <w:b/>
+          <w:bCs/>
+        </w:rPr>
+      </w:pPr>
+    </w:p>
+    <w:p>
+      <w:pPr>
+        <w:jc w:val="center"/>
+        <w:rPr>
+          <w:b/>
+          <w:bCs/>
+        </w:rPr>
+      </w:pPr>
+    </w:p>
+    <w:p>
+      <w:pPr>
+        <w:jc w:val="center"/>
+        <w:rPr>
+          <w:b/>
+          <w:bCs/>
+        </w:rPr>
+      </w:pPr>
+    </w:p>
+    <w:p>
+      <w:pPr>
+        <w:jc w:val="center"/>
+        <w:rPr>
+          <w:b/>
+          <w:bCs/>
+        </w:rPr>
+      </w:pPr>
+    </w:p>
+    <w:p>
+      <w:pPr>
+        <w:jc w:val="center"/>
+        <w:rPr>
+          <w:b/>
+          <w:bCs/>
+        </w:rPr>
+      </w:pPr>
+    </w:p>
+    <w:p>
+      <w:pPr>
+        <w:jc w:val="center"/>
+        <w:rPr>
+          <w:b/>
+          <w:bCs/>
+        </w:rPr>
+      </w:pPr>
+      <w:r>
+        <w:rPr>
+          <w:b/>
+          <w:bCs/>
+        </w:rPr>
+        <w:t>Universidad Cesmag</w:t>
+      </w:r>
+    </w:p>
+    <w:p>
+      <w:pPr>
+        <w:jc w:val="center"/>
+        <w:rPr>
+          <w:b/>
+          <w:bCs/>
+        </w:rPr>
+      </w:pPr>
+      <w:r>
+        <w:rPr>
+          <w:b/>
+          <w:bCs/>
+        </w:rPr>
+        <w:t>Facultad de Ingenieria</w:t>
+      </w:r>
+    </w:p>
+    <w:p>
+      <w:pPr>
+        <w:jc w:val="center"/>
+        <w:rPr>
+          <w:b/>
+          <w:bCs/>
+        </w:rPr>
+      </w:pPr>
+      <w:r>
+        <w:rPr>
+          <w:b/>
+          <w:bCs/>
+        </w:rPr>
+        <w:t>Programa Ingenieria de Sistemas</w:t>
       </w:r>
     </w:p>
     <w:p>
@@ -422,7 +363,13 @@
     <w:sdt>
       <w:sdtPr>
         <w:rPr>
-          <w:lang w:val="es-MX"/>
+          <w:rFonts w:ascii="Times New Roman" w:eastAsiaTheme="minorHAnsi" w:hAnsi="Times New Roman" w:cstheme="minorBidi"/>
+          <w:color w:val="auto"/>
+          <w:kern w:val="2"/>
+          <w:sz w:val="24"/>
+          <w:szCs w:val="22"/>
+          <w:lang w:val="es-MX" w:eastAsia="en-US"/>
+          <w14:ligatures w14:val="standardContextual"/>
         </w:rPr>
         <w:id w:val="1286003827"/>
         <w:docPartObj>
@@ -432,15 +379,8 @@
       </w:sdtPr>
       <w:sdtEndPr>
         <w:rPr>
-          <w:rFonts w:ascii="Times New Roman" w:eastAsiaTheme="minorHAnsi" w:hAnsi="Times New Roman" w:cstheme="minorBidi"/>
-          <w:b/>
-          <w:bCs/>
-          <w:color w:val="auto"/>
-          <w:kern w:val="2"/>
-          <w:sz w:val="24"/>
-          <w:szCs w:val="22"/>
-          <w:lang w:eastAsia="en-US"/>
-          <w14:ligatures w14:val="standardContextual"/>
+          <w:b/>
+          <w:bCs/>
         </w:rPr>
       </w:sdtEndPr>
       <w:sdtContent>
@@ -1099,6 +1039,17 @@
       <w:pPr>
         <w:ind w:firstLine="360"/>
       </w:pPr>
+      <w:r>
+        <w:t xml:space="preserve">El usuario debe de tener: id, </w:t>
+      </w:r>
+      <w:proofErr w:type="gramStart"/>
+      <w:r>
+        <w:t>nombre ,</w:t>
+      </w:r>
+      <w:proofErr w:type="gramEnd"/>
+      <w:r>
+        <w:t xml:space="preserve"> vehículo, teléfono , mail, dirección</w:t>
+      </w:r>
     </w:p>
     <w:p>
       <w:pPr>
@@ -1130,6 +1081,14 @@
     </w:p>
     <w:p>
       <w:pPr>
+        <w:ind w:left="360" w:firstLine="60"/>
+      </w:pPr>
+      <w:r>
+        <w:t>El espacio debe tener: id, nombre, categoría, estado.</w:t>
+      </w:r>
+    </w:p>
+    <w:p>
+      <w:pPr>
         <w:pStyle w:val="Prrafodelista"/>
         <w:numPr>
           <w:ilvl w:val="0"/>
@@ -1137,7 +1096,7 @@
         </w:numPr>
       </w:pPr>
       <w:r>
-        <w:t>Reservas:</w:t>
+        <w:t>Pagos:</w:t>
       </w:r>
     </w:p>
     <w:p>
@@ -1145,15 +1104,15 @@
         <w:ind w:left="360"/>
       </w:pPr>
       <w:r>
-        <w:t>Los usuarios pueden realizar una reserva de estacionamiento con una antelación máxima definida.</w:t>
-      </w:r>
-    </w:p>
-    <w:p>
-      <w:pPr>
-        <w:ind w:firstLine="360"/>
-      </w:pPr>
-      <w:r>
-        <w:t>Solo se permite una reserva activa por usuario a la vez.</w:t>
+        <w:t>El sistema debe registrar las transacciones de pago de estacionamiento, incluyendo la tarifa, la fecha y la hora de pago.</w:t>
+      </w:r>
+    </w:p>
+    <w:p>
+      <w:pPr>
+        <w:ind w:left="360"/>
+      </w:pPr>
+      <w:r>
+        <w:t>El pago debe contener: id, descripción.</w:t>
       </w:r>
     </w:p>
     <w:p>
@@ -1165,7 +1124,7 @@
         </w:numPr>
       </w:pPr>
       <w:r>
-        <w:t>Pagos:</w:t>
+        <w:t>Categoría:</w:t>
       </w:r>
     </w:p>
     <w:p>
@@ -1173,7 +1132,19 @@
         <w:ind w:left="360"/>
       </w:pPr>
       <w:r>
-        <w:t>El sistema debe registrar las transacciones de pago de estacionamiento, incluyendo la tarifa, la fecha y la hora de pago.</w:t>
+        <w:t>La categoría debe contener: id, descripción</w:t>
+      </w:r>
+    </w:p>
+    <w:p>
+      <w:pPr>
+        <w:pStyle w:val="Prrafodelista"/>
+        <w:numPr>
+          <w:ilvl w:val="0"/>
+          <w:numId w:val="3"/>
+        </w:numPr>
+      </w:pPr>
+      <w:r>
+        <w:t>Vehículo</w:t>
       </w:r>
     </w:p>
     <w:p>
@@ -1181,10 +1152,155 @@
         <w:ind w:left="360"/>
       </w:pPr>
       <w:r>
-        <w:t>Los usuarios deben pagar la tarifa correspondiente antes de abandonar el estacionamiento.</w:t>
-      </w:r>
-    </w:p>
-    <w:p/>
+        <w:t>El vehículo debe tener: id, placa, lugar, tipo de vehículo</w:t>
+      </w:r>
+    </w:p>
+    <w:p>
+      <w:pPr>
+        <w:pStyle w:val="Prrafodelista"/>
+        <w:numPr>
+          <w:ilvl w:val="0"/>
+          <w:numId w:val="3"/>
+        </w:numPr>
+      </w:pPr>
+      <w:r>
+        <w:t>Correo</w:t>
+      </w:r>
+    </w:p>
+    <w:p>
+      <w:pPr>
+        <w:ind w:left="360"/>
+      </w:pPr>
+      <w:r>
+        <w:t>El correo debe contener: id, debe acceder al usuario, correos principales, correo de respaldo</w:t>
+      </w:r>
+    </w:p>
+    <w:p>
+      <w:pPr>
+        <w:pStyle w:val="Prrafodelista"/>
+        <w:numPr>
+          <w:ilvl w:val="0"/>
+          <w:numId w:val="3"/>
+        </w:numPr>
+      </w:pPr>
+      <w:r>
+        <w:t>Teléfono</w:t>
+      </w:r>
+    </w:p>
+    <w:p>
+      <w:pPr>
+        <w:ind w:left="360"/>
+      </w:pPr>
+      <w:r>
+        <w:t>El teléfono debe contener: id, debe acceder al usuario, teléfono principal, teléfono de respaldo</w:t>
+      </w:r>
+    </w:p>
+    <w:p>
+      <w:pPr>
+        <w:pStyle w:val="Prrafodelista"/>
+        <w:numPr>
+          <w:ilvl w:val="0"/>
+          <w:numId w:val="3"/>
+        </w:numPr>
+      </w:pPr>
+      <w:r>
+        <w:t>Marca</w:t>
+      </w:r>
+    </w:p>
+    <w:p>
+      <w:pPr>
+        <w:ind w:left="360"/>
+      </w:pPr>
+      <w:r>
+        <w:t>La marca debe tener: id, nombre de la marca</w:t>
+      </w:r>
+    </w:p>
+    <w:p>
+      <w:pPr>
+        <w:pStyle w:val="Prrafodelista"/>
+        <w:numPr>
+          <w:ilvl w:val="0"/>
+          <w:numId w:val="3"/>
+        </w:numPr>
+      </w:pPr>
+      <w:r>
+        <w:lastRenderedPageBreak/>
+        <w:t>Espacio</w:t>
+      </w:r>
+    </w:p>
+    <w:p>
+      <w:pPr>
+        <w:ind w:left="360"/>
+      </w:pPr>
+      <w:r>
+        <w:t xml:space="preserve">El espacio debe contener: </w:t>
+      </w:r>
+      <w:r>
+        <w:t>id, numero</w:t>
+      </w:r>
+      <w:r>
+        <w:t xml:space="preserve"> de lugar, id categoría, estado</w:t>
+      </w:r>
+    </w:p>
+    <w:p>
+      <w:pPr>
+        <w:pStyle w:val="Prrafodelista"/>
+        <w:numPr>
+          <w:ilvl w:val="0"/>
+          <w:numId w:val="3"/>
+        </w:numPr>
+      </w:pPr>
+      <w:r>
+        <w:t>Estado</w:t>
+      </w:r>
+    </w:p>
+    <w:p>
+      <w:pPr>
+        <w:ind w:left="360"/>
+      </w:pPr>
+      <w:r>
+        <w:t xml:space="preserve">El estado debe contener: </w:t>
+      </w:r>
+      <w:r>
+        <w:t>id,</w:t>
+      </w:r>
+      <w:r>
+        <w:t xml:space="preserve"> descripción del estado</w:t>
+      </w:r>
+    </w:p>
+    <w:p>
+      <w:pPr>
+        <w:pStyle w:val="Prrafodelista"/>
+        <w:numPr>
+          <w:ilvl w:val="0"/>
+          <w:numId w:val="3"/>
+        </w:numPr>
+      </w:pPr>
+      <w:r>
+        <w:t>Tipo de vehículo</w:t>
+      </w:r>
+    </w:p>
+    <w:p>
+      <w:pPr>
+        <w:ind w:left="360"/>
+      </w:pPr>
+      <w:r>
+        <w:t xml:space="preserve">El tipo de vehículo: id, marca del </w:t>
+      </w:r>
+      <w:r>
+        <w:t>vehículo, modelo</w:t>
+      </w:r>
+    </w:p>
+    <w:p>
+      <w:pPr>
+        <w:ind w:left="360"/>
+      </w:pPr>
+    </w:p>
+    <w:p>
+      <w:pPr>
+        <w:ind w:left="360"/>
+      </w:pPr>
+    </w:p>
     <w:sectPr>
       <w:pgSz w:w="12240" w:h="15840"/>
       <w:pgMar w:top="1417" w:right="1701" w:bottom="1417" w:left="1701" w:header="708" w:footer="708" w:gutter="0"/>
@@ -1196,11 +1312,11 @@
 </file>
 
 <file path=word/numbering.xml><?xml version="1.0" encoding="utf-8"?>
-<w:numbering xmlns:wpc="http://schemas.microsoft.com/office/word/2010/wordprocessingCanvas" xmlns:cx="http://schemas.microsoft.com/office/drawing/2014/chartex" xmlns:cx1="http://schemas.microsoft.com/office/drawing/2015/9/8/chartex" xmlns:cx2="http://schemas.microsoft.com/office/drawing/2015/10/21/chartex" xmlns:cx3="http://schemas.microsoft.com/office/drawing/2016/5/9/chartex" xmlns:cx4="http://schemas.microsoft.com/office/drawing/2016/5/10/chartex" xmlns:cx5="http://schemas.microsoft.com/office/drawing/2016/5/11/chartex" xmlns:cx6="http://schemas.microsoft.com/office/drawing/2016/5/12/chartex" xmlns:cx7="http://schemas.microsoft.com/office/drawing/2016/5/13/chartex" xmlns:cx8="http://schemas.microsoft.com/office/drawing/2016/5/14/chartex" xmlns:mc="http://schemas.openxmlformats.org/markup-compatibility/2006" xmlns:aink="http://schemas.microsoft.com/office/drawing/2016/ink" xmlns:am3d="http://schemas.microsoft.com/office/drawing/2017/model3d" xmlns:o="urn:schemas-microsoft-com:office:office" xmlns:oel="http://schemas.microsoft.com/office/2019/extlst" xmlns:r="http://schemas.openxmlformats.org/officeDocument/2006/relationships" xmlns:m="http://schemas.openxmlformats.org/officeDocument/2006/math" xmlns:v="urn:schemas-microsoft-com:vml" xmlns:wp14="http://schemas.microsoft.com/office/word/2010/wordprocessingDrawing" xmlns:wp="http://schemas.openxmlformats.org/drawingml/2006/wordprocessingDrawing" xmlns:w10="urn:schemas-microsoft-com:office:word" xmlns:w="http://schemas.openxmlformats.org/wordprocessingml/2006/main" xmlns:w14="http://schemas.microsoft.com/office/word/2010/wordml" xmlns:w15="http://schemas.microsoft.com/office/word/2012/wordml" xmlns:w16cex="http://schemas.microsoft.com/office/word/2018/wordml/cex" xmlns:w16cid="http://schemas.microsoft.com/office/word/2016/wordml/cid" xmlns:w16="http://schemas.microsoft.com/office/word/2018/wordml" xmlns:w16sdtdh="http://schemas.microsoft.com/office/word/2020/wordml/sdtdatahash" xmlns:w16se="http://schemas.microsoft.com/office/word/2015/wordml/symex" xmlns:wpg="http://schemas.microsoft.com/office/word/2010/wordprocessingGroup" xmlns:wpi="http://schemas.microsoft.com/office/word/2010/wordprocessingInk" xmlns:wne="http://schemas.microsoft.com/office/word/2006/wordml" xmlns:wps="http://schemas.microsoft.com/office/word/2010/wordprocessingShape" mc:Ignorable="w14 w15 w16se w16cid w16 w16cex w16sdtdh wp14">
+<w:numbering xmlns:wpc="http://schemas.microsoft.com/office/word/2010/wordprocessingCanvas" xmlns:cx="http://schemas.microsoft.com/office/drawing/2014/chartex" xmlns:cx1="http://schemas.microsoft.com/office/drawing/2015/9/8/chartex" xmlns:cx2="http://schemas.microsoft.com/office/drawing/2015/10/21/chartex" xmlns:cx3="http://schemas.microsoft.com/office/drawing/2016/5/9/chartex" xmlns:cx4="http://schemas.microsoft.com/office/drawing/2016/5/10/chartex" xmlns:cx5="http://schemas.microsoft.com/office/drawing/2016/5/11/chartex" xmlns:cx6="http://schemas.microsoft.com/office/drawing/2016/5/12/chartex" xmlns:cx7="http://schemas.microsoft.com/office/drawing/2016/5/13/chartex" xmlns:cx8="http://schemas.microsoft.com/office/drawing/2016/5/14/chartex" xmlns:mc="http://schemas.openxmlformats.org/markup-compatibility/2006" xmlns:aink="http://schemas.microsoft.com/office/drawing/2016/ink" xmlns:am3d="http://schemas.microsoft.com/office/drawing/2017/model3d" xmlns:o="urn:schemas-microsoft-com:office:office" xmlns:r="http://schemas.openxmlformats.org/officeDocument/2006/relationships" xmlns:m="http://schemas.openxmlformats.org/officeDocument/2006/math" xmlns:v="urn:schemas-microsoft-com:vml" xmlns:wp14="http://schemas.microsoft.com/office/word/2010/wordprocessingDrawing" xmlns:wp="http://schemas.openxmlformats.org/drawingml/2006/wordprocessingDrawing" xmlns:w10="urn:schemas-microsoft-com:office:word" xmlns:w="http://schemas.openxmlformats.org/wordprocessingml/2006/main" xmlns:w14="http://schemas.microsoft.com/office/word/2010/wordml" xmlns:w15="http://schemas.microsoft.com/office/word/2012/wordml" xmlns:w16cex="http://schemas.microsoft.com/office/word/2018/wordml/cex" xmlns:w16cid="http://schemas.microsoft.com/office/word/2016/wordml/cid" xmlns:w16="http://schemas.microsoft.com/office/word/2018/wordml" xmlns:w16sdtdh="http://schemas.microsoft.com/office/word/2020/wordml/sdtdatahash" xmlns:w16se="http://schemas.microsoft.com/office/word/2015/wordml/symex" xmlns:wpg="http://schemas.microsoft.com/office/word/2010/wordprocessingGroup" xmlns:wpi="http://schemas.microsoft.com/office/word/2010/wordprocessingInk" xmlns:wne="http://schemas.microsoft.com/office/word/2006/wordml" xmlns:wps="http://schemas.microsoft.com/office/word/2010/wordprocessingShape" mc:Ignorable="w14 w15 w16se w16cid w16 w16cex w16sdtdh wp14">
   <w:abstractNum w:abstractNumId="0" w15:restartNumberingAfterBreak="0">
     <w:nsid w:val="18B20A98"/>
     <w:multiLevelType w:val="hybridMultilevel"/>
-    <w:tmpl w:val="10C85052"/>
+    <w:tmpl w:val="7ACC4AC2"/>
     <w:lvl w:ilvl="0" w:tplc="240A0001">
       <w:start w:val="1"/>
       <w:numFmt w:val="bullet"/>
@@ -1488,13 +1604,13 @@
       </w:pPr>
     </w:lvl>
   </w:abstractNum>
-  <w:num w:numId="1" w16cid:durableId="63381396">
+  <w:num w:numId="1">
     <w:abstractNumId w:val="2"/>
   </w:num>
-  <w:num w:numId="2" w16cid:durableId="1676958918">
+  <w:num w:numId="2">
     <w:abstractNumId w:val="1"/>
   </w:num>
-  <w:num w:numId="3" w16cid:durableId="1090807301">
+  <w:num w:numId="3">
     <w:abstractNumId w:val="0"/>
   </w:num>
 </w:numbering>
@@ -2511,12 +2627,7 @@
 </file>
 
 <file path=customXml/item2.xml><?xml version="1.0" encoding="utf-8"?>
-<?mso-contentType ?>
-<FormTemplates xmlns="http://schemas.microsoft.com/sharepoint/v3/contenttype/forms">
-  <Display>DocumentLibraryForm</Display>
-  <Edit>DocumentLibraryForm</Edit>
-  <New>DocumentLibraryForm</New>
-</FormTemplates>
+<b:Sources xmlns:b="http://schemas.openxmlformats.org/officeDocument/2006/bibliography" xmlns="http://schemas.openxmlformats.org/officeDocument/2006/bibliography" SelectedStyle="\APASixthEditionOfficeOnline.xsl" StyleName="APA" Version="6"/>
 </file>
 
 <file path=customXml/item3.xml><?xml version="1.0" encoding="utf-8"?>
@@ -2526,7 +2637,12 @@
 </file>
 
 <file path=customXml/item4.xml><?xml version="1.0" encoding="utf-8"?>
-<b:Sources xmlns:b="http://schemas.openxmlformats.org/officeDocument/2006/bibliography" xmlns="http://schemas.openxmlformats.org/officeDocument/2006/bibliography" SelectedStyle="\APASixthEditionOfficeOnline.xsl" StyleName="APA" Version="6"/>
+<?mso-contentType ?>
+<FormTemplates xmlns="http://schemas.microsoft.com/sharepoint/v3/contenttype/forms">
+  <Display>DocumentLibraryForm</Display>
+  <Edit>DocumentLibraryForm</Edit>
+  <New>DocumentLibraryForm</New>
+</FormTemplates>
 </file>
 
 <file path=customXml/itemProps1.xml><?xml version="1.0" encoding="utf-8"?>
@@ -2548,9 +2664,9 @@
 </file>
 
 <file path=customXml/itemProps2.xml><?xml version="1.0" encoding="utf-8"?>
-<ds:datastoreItem xmlns:ds="http://schemas.openxmlformats.org/officeDocument/2006/customXml" ds:itemID="{0BB830EB-EA28-4F6A-819C-6594E92B1A90}">
+<ds:datastoreItem xmlns:ds="http://schemas.openxmlformats.org/officeDocument/2006/customXml" ds:itemID="{0C01BDF5-1865-49A3-8B68-FB206ABFCB05}">
   <ds:schemaRefs>
-    <ds:schemaRef ds:uri="http://schemas.microsoft.com/sharepoint/v3/contenttype/forms"/>
+    <ds:schemaRef ds:uri="http://schemas.openxmlformats.org/officeDocument/2006/bibliography"/>
   </ds:schemaRefs>
 </ds:datastoreItem>
 </file>
@@ -2565,9 +2681,9 @@
 </file>
 
 <file path=customXml/itemProps4.xml><?xml version="1.0" encoding="utf-8"?>
-<ds:datastoreItem xmlns:ds="http://schemas.openxmlformats.org/officeDocument/2006/customXml" ds:itemID="{0C01BDF5-1865-49A3-8B68-FB206ABFCB05}">
+<ds:datastoreItem xmlns:ds="http://schemas.openxmlformats.org/officeDocument/2006/customXml" ds:itemID="{0BB830EB-EA28-4F6A-819C-6594E92B1A90}">
   <ds:schemaRefs>
-    <ds:schemaRef ds:uri="http://schemas.openxmlformats.org/officeDocument/2006/bibliography"/>
+    <ds:schemaRef ds:uri="http://schemas.microsoft.com/sharepoint/v3/contenttype/forms"/>
   </ds:schemaRefs>
 </ds:datastoreItem>
 </file>
</xml_diff>